<commit_message>
Finished Sprint 3 updates
</commit_message>
<xml_diff>
--- a/RequirementsDocumentationsSprint3.docx
+++ b/RequirementsDocumentationsSprint3.docx
@@ -185,8 +185,6 @@
         </w:rPr>
         <w:t>Version 4</w:t>
       </w:r>
-      <w:bookmarkStart w:id="0" w:name="_GoBack"/>
-      <w:bookmarkEnd w:id="0"/>
     </w:p>
     <w:p>
       <w:pPr>
@@ -702,8 +700,8 @@
         <w:ind w:left="3055" w:right="112"/>
         <w:jc w:val="left"/>
       </w:pPr>
-      <w:bookmarkStart w:id="1" w:name="_TOC_250008"/>
-      <w:bookmarkEnd w:id="1"/>
+      <w:bookmarkStart w:id="0" w:name="_TOC_250008"/>
+      <w:bookmarkEnd w:id="0"/>
       <w:r>
         <w:t>Project Overview</w:t>
       </w:r>
@@ -873,8 +871,8 @@
         <w:ind w:left="2500"/>
         <w:jc w:val="left"/>
       </w:pPr>
-      <w:bookmarkStart w:id="2" w:name="_TOC_250007"/>
-      <w:bookmarkEnd w:id="2"/>
+      <w:bookmarkStart w:id="1" w:name="_TOC_250007"/>
+      <w:bookmarkEnd w:id="1"/>
       <w:r>
         <w:t>Requirements Analysis</w:t>
       </w:r>
@@ -2111,8 +2109,8 @@
         <w:spacing w:line="240" w:lineRule="auto"/>
         <w:ind w:left="3859" w:right="3620"/>
       </w:pPr>
-      <w:bookmarkStart w:id="3" w:name="_TOC_250006"/>
-      <w:bookmarkEnd w:id="3"/>
+      <w:bookmarkStart w:id="2" w:name="_TOC_250006"/>
+      <w:bookmarkEnd w:id="2"/>
       <w:r>
         <w:t>Class List</w:t>
       </w:r>
@@ -2356,8 +2354,8 @@
         <w:spacing w:before="4" w:line="240" w:lineRule="auto"/>
         <w:ind w:left="3345" w:right="3247"/>
       </w:pPr>
-      <w:bookmarkStart w:id="4" w:name="_TOC_250005"/>
-      <w:bookmarkEnd w:id="4"/>
+      <w:bookmarkStart w:id="3" w:name="_TOC_250005"/>
+      <w:bookmarkEnd w:id="3"/>
       <w:r>
         <w:t>Table List</w:t>
       </w:r>
@@ -2510,8 +2508,8 @@
         <w:spacing w:before="3" w:line="240" w:lineRule="auto"/>
         <w:ind w:right="2192"/>
       </w:pPr>
-      <w:bookmarkStart w:id="5" w:name="_TOC_250004"/>
-      <w:bookmarkEnd w:id="5"/>
+      <w:bookmarkStart w:id="4" w:name="_TOC_250004"/>
+      <w:bookmarkEnd w:id="4"/>
       <w:r>
         <w:t>ERD</w:t>
       </w:r>
@@ -2610,8 +2608,8 @@
         <w:ind w:left="2050"/>
         <w:jc w:val="left"/>
       </w:pPr>
-      <w:bookmarkStart w:id="6" w:name="_TOC_250003"/>
-      <w:bookmarkEnd w:id="6"/>
+      <w:bookmarkStart w:id="5" w:name="_TOC_250003"/>
+      <w:bookmarkEnd w:id="5"/>
       <w:r>
         <w:lastRenderedPageBreak/>
         <w:t>Database Creation/Queries</w:t>
@@ -2769,8 +2767,8 @@
         <w:ind w:left="3280"/>
         <w:jc w:val="left"/>
       </w:pPr>
-      <w:bookmarkStart w:id="7" w:name="_TOC_250002"/>
-      <w:bookmarkEnd w:id="7"/>
+      <w:bookmarkStart w:id="6" w:name="_TOC_250002"/>
+      <w:bookmarkEnd w:id="6"/>
       <w:r>
         <w:lastRenderedPageBreak/>
         <w:t>Screen Designs</w:t>
@@ -3773,8 +3771,8 @@
         <w:pStyle w:val="Heading1"/>
         <w:ind w:left="3681" w:right="4119"/>
       </w:pPr>
-      <w:bookmarkStart w:id="8" w:name="_TOC_250001"/>
-      <w:bookmarkEnd w:id="8"/>
+      <w:bookmarkStart w:id="7" w:name="_TOC_250001"/>
+      <w:bookmarkEnd w:id="7"/>
       <w:r>
         <w:lastRenderedPageBreak/>
         <w:t>Glossary</w:t>
@@ -4035,8 +4033,8 @@
         <w:pStyle w:val="Heading1"/>
         <w:ind w:left="3619" w:right="3247"/>
       </w:pPr>
-      <w:bookmarkStart w:id="9" w:name="_TOC_250000"/>
-      <w:bookmarkEnd w:id="9"/>
+      <w:bookmarkStart w:id="8" w:name="_TOC_250000"/>
+      <w:bookmarkEnd w:id="8"/>
       <w:r>
         <w:lastRenderedPageBreak/>
         <w:t>Change Log</w:t>
@@ -4562,16 +4560,10 @@
         </w:tabs>
       </w:pPr>
       <w:r>
-        <w:t xml:space="preserve">MarkDown (Wiki) link </w:t>
-      </w:r>
-      <w:r>
-        <w:rPr>
-          <w:spacing w:val="7"/>
-        </w:rPr>
-        <w:t xml:space="preserve"> </w:t>
-      </w:r>
-      <w:r>
-        <w:t>added</w:t>
+        <w:t>Markdown</w:t>
+      </w:r>
+      <w:r>
+        <w:t xml:space="preserve"> (Wiki) link added</w:t>
       </w:r>
     </w:p>
     <w:p>
@@ -4599,15 +4591,15 @@
         </w:sectPr>
       </w:pPr>
       <w:r>
-        <w:t xml:space="preserve">Database and Storage information </w:t>
+        <w:t xml:space="preserve">Database and Storage </w:t>
+      </w:r>
+      <w:r>
+        <w:t xml:space="preserve">information </w:t>
       </w:r>
       <w:r>
         <w:rPr>
           <w:spacing w:val="33"/>
         </w:rPr>
-        <w:t xml:space="preserve"> </w:t>
-      </w:r>
-      <w:r>
         <w:t>added</w:t>
       </w:r>
     </w:p>
@@ -5689,8 +5681,8 @@
       <w:pPr>
         <w:pStyle w:val="Heading1"/>
       </w:pPr>
-      <w:bookmarkStart w:id="10" w:name="OLE_LINK5"/>
-      <w:bookmarkStart w:id="11" w:name="OLE_LINK6"/>
+      <w:bookmarkStart w:id="9" w:name="OLE_LINK5"/>
+      <w:bookmarkStart w:id="10" w:name="OLE_LINK6"/>
       <w:r>
         <w:lastRenderedPageBreak/>
         <w:t>Other</w:t>
@@ -5712,8 +5704,8 @@
       <w:r>
         <w:t>Lead: Xinyi Li Co: Teddy Ivanov</w:t>
       </w:r>
+      <w:bookmarkEnd w:id="9"/>
       <w:bookmarkEnd w:id="10"/>
-      <w:bookmarkEnd w:id="11"/>
     </w:p>
     <w:p>
       <w:pPr>
@@ -7358,62 +7350,9 @@
     </w:p>
     <w:p>
       <w:pPr>
-        <w:widowControl/>
-        <w:spacing w:before="100" w:beforeAutospacing="1" w:after="100" w:afterAutospacing="1"/>
-        <w:rPr>
-          <w:rFonts w:ascii="Helvetica" w:eastAsia="Times New Roman" w:hAnsi="Helvetica"/>
-          <w:color w:val="333333"/>
-        </w:rPr>
-      </w:pPr>
-    </w:p>
-    <w:p>
-      <w:pPr>
         <w:pStyle w:val="Heading1"/>
-      </w:pPr>
-      <w:r>
-        <w:t>Deploy to Group Account???</w:t>
-      </w:r>
-    </w:p>
-    <w:p>
-      <w:pPr>
-        <w:pStyle w:val="Heading1"/>
-      </w:pPr>
-    </w:p>
-    <w:p>
-      <w:pPr>
-        <w:pStyle w:val="Heading1"/>
-        <w:rPr>
-          <w:rFonts w:eastAsiaTheme="minorHAnsi"/>
-        </w:rPr>
-      </w:pPr>
-    </w:p>
-    <w:p>
-      <w:pPr>
-        <w:pStyle w:val="Heading1"/>
-        <w:rPr>
-          <w:rFonts w:eastAsiaTheme="minorHAnsi"/>
-        </w:rPr>
-      </w:pPr>
-    </w:p>
-    <w:p>
-      <w:pPr>
-        <w:pStyle w:val="Heading1"/>
-        <w:rPr>
-          <w:rFonts w:eastAsiaTheme="minorHAnsi"/>
-        </w:rPr>
-      </w:pPr>
-    </w:p>
-    <w:p>
-      <w:pPr>
-        <w:pStyle w:val="Heading1"/>
-        <w:rPr>
-          <w:rFonts w:eastAsiaTheme="minorHAnsi"/>
-        </w:rPr>
-      </w:pPr>
-    </w:p>
-    <w:p>
-      <w:pPr>
-        <w:pStyle w:val="Heading1"/>
+        <w:ind w:left="0"/>
+        <w:jc w:val="left"/>
         <w:rPr>
           <w:rFonts w:eastAsiaTheme="minorHAnsi"/>
         </w:rPr>
@@ -7591,7 +7530,6 @@
         <w:pStyle w:val="Heading1"/>
       </w:pPr>
       <w:r>
-        <w:lastRenderedPageBreak/>
         <w:t>Temporal Logic of UI</w:t>
       </w:r>
     </w:p>
@@ -7675,6 +7613,7 @@
         <w:rPr>
           <w:noProof/>
         </w:rPr>
+        <w:lastRenderedPageBreak/>
         <mc:AlternateContent>
           <mc:Choice Requires="wps">
             <w:drawing>
@@ -8198,13 +8137,13 @@
           <w:color w:val="000000"/>
         </w:rPr>
         <w:drawing>
-          <wp:anchor distT="0" distB="0" distL="114300" distR="114300" simplePos="0" relativeHeight="251667456" behindDoc="0" locked="0" layoutInCell="1" allowOverlap="1" wp14:anchorId="5A995748" wp14:editId="47B65C5E">
+          <wp:anchor distT="0" distB="0" distL="114300" distR="114300" simplePos="0" relativeHeight="251667456" behindDoc="0" locked="0" layoutInCell="1" allowOverlap="1" wp14:anchorId="5A995748" wp14:editId="7D474574">
             <wp:simplePos x="0" y="0"/>
             <wp:positionH relativeFrom="column">
-              <wp:posOffset>-2503687</wp:posOffset>
+              <wp:posOffset>-339090</wp:posOffset>
             </wp:positionH>
             <wp:positionV relativeFrom="paragraph">
-              <wp:posOffset>163077</wp:posOffset>
+              <wp:posOffset>254000</wp:posOffset>
             </wp:positionV>
             <wp:extent cx="2744629" cy="1553574"/>
             <wp:effectExtent l="0" t="0" r="0" b="0"/>
@@ -9217,7 +9156,23 @@
           </mc:Choice>
           <mc:Fallback>
             <w:pict>
-              <v:shape w14:anchorId="1EB3C41A" id="Down Arrow 127" o:spid="_x0000_s1028" type="#_x0000_t67" style="position:absolute;margin-left:327.95pt;margin-top:19.35pt;width:18pt;height:44.75pt;rotation:180;z-index:251679744;visibility:visible;mso-wrap-style:square;mso-width-percent:0;mso-height-percent:0;mso-wrap-distance-left:9pt;mso-wrap-distance-top:0;mso-wrap-distance-right:9pt;mso-wrap-distance-bottom:0;mso-position-horizontal:absolute;mso-position-horizontal-relative:text;mso-position-vertical:absolute;mso-position-vertical-relative:text;mso-width-percent:0;mso-height-percent:0;mso-width-relative:page;mso-height-relative:margin;v-text-anchor:middle" o:gfxdata="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" adj="17256" fillcolor="red" strokecolor="#243f60 [1604]" strokeweight="2pt">
+              <v:shapetype w14:anchorId="1EB3C41A" id="_x0000_t67" coordsize="21600,21600" o:spt="67" adj="16200,5400" path="m0@0l@1@0@1,0@2,0@2@0,21600@0,10800,21600xe">
+                <v:stroke joinstyle="miter"/>
+                <v:formulas>
+                  <v:f eqn="val #0"/>
+                  <v:f eqn="val #1"/>
+                  <v:f eqn="sum height 0 #1"/>
+                  <v:f eqn="sum 10800 0 #1"/>
+                  <v:f eqn="sum width 0 #0"/>
+                  <v:f eqn="prod @4 @3 10800"/>
+                  <v:f eqn="sum width 0 @5"/>
+                </v:formulas>
+                <v:path o:connecttype="custom" o:connectlocs="10800,0;0,@0;10800,21600;21600,@0" o:connectangles="270,180,90,0" textboxrect="@1,0,@2,@6"/>
+                <v:handles>
+                  <v:h position="#1,#0" xrange="0,10800" yrange="0,21600"/>
+                </v:handles>
+              </v:shapetype>
+              <v:shape id="Down Arrow 127" o:spid="_x0000_s1028" type="#_x0000_t67" style="position:absolute;margin-left:327.95pt;margin-top:19.35pt;width:18pt;height:44.75pt;rotation:180;z-index:251679744;visibility:visible;mso-wrap-style:square;mso-width-percent:0;mso-height-percent:0;mso-wrap-distance-left:9pt;mso-wrap-distance-top:0;mso-wrap-distance-right:9pt;mso-wrap-distance-bottom:0;mso-position-horizontal:absolute;mso-position-horizontal-relative:text;mso-position-vertical:absolute;mso-position-vertical-relative:text;mso-width-percent:0;mso-height-percent:0;mso-width-relative:page;mso-height-relative:margin;v-text-anchor:middle" o:gfxdata="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" adj="17256" fillcolor="red" strokecolor="#243f60 [1604]" strokeweight="2pt">
                 <v:path arrowok="t"/>
                 <v:textbox>
                   <w:txbxContent>
@@ -10995,18 +10950,16 @@
           <w:sz w:val="32"/>
           <w:szCs w:val="32"/>
         </w:rPr>
-        <w:t>Search Results Page (To be created)</w:t>
-      </w:r>
-    </w:p>
-    <w:p>
-      <w:pPr>
-        <w:jc w:val="center"/>
+        <w:t>Sea</w:t>
+      </w:r>
+      <w:r>
         <w:rPr>
           <w:b/>
           <w:sz w:val="32"/>
           <w:szCs w:val="32"/>
         </w:rPr>
-      </w:pPr>
+        <w:t xml:space="preserve">rch Results Page </w:t>
+      </w:r>
     </w:p>
     <w:p>
       <w:pPr>
@@ -11017,6 +10970,1043 @@
           <w:szCs w:val="32"/>
         </w:rPr>
       </w:pPr>
+    </w:p>
+    <w:p>
+      <w:pPr>
+        <w:jc w:val="center"/>
+        <w:rPr>
+          <w:b/>
+          <w:sz w:val="32"/>
+          <w:szCs w:val="32"/>
+        </w:rPr>
+      </w:pPr>
+    </w:p>
+    <w:p>
+      <w:pPr>
+        <w:jc w:val="center"/>
+        <w:rPr>
+          <w:b/>
+          <w:sz w:val="32"/>
+          <w:szCs w:val="32"/>
+        </w:rPr>
+      </w:pPr>
+      <w:r>
+        <w:rPr>
+          <w:b/>
+          <w:sz w:val="32"/>
+          <w:szCs w:val="32"/>
+        </w:rPr>
+        <w:t>Sea</w:t>
+      </w:r>
+      <w:r>
+        <w:rPr>
+          <w:b/>
+          <w:sz w:val="32"/>
+          <w:szCs w:val="32"/>
+        </w:rPr>
+        <w:t>rch Results Page</w:t>
+      </w:r>
+    </w:p>
+    <w:p>
+      <w:pPr>
+        <w:jc w:val="center"/>
+        <w:rPr>
+          <w:b/>
+          <w:sz w:val="32"/>
+          <w:szCs w:val="32"/>
+        </w:rPr>
+      </w:pPr>
+    </w:p>
+    <w:p>
+      <w:pPr>
+        <w:jc w:val="center"/>
+        <w:rPr>
+          <w:b/>
+          <w:sz w:val="32"/>
+          <w:szCs w:val="32"/>
+        </w:rPr>
+      </w:pPr>
+    </w:p>
+    <w:p>
+      <w:pPr>
+        <w:jc w:val="center"/>
+        <w:rPr>
+          <w:b/>
+          <w:sz w:val="32"/>
+          <w:szCs w:val="32"/>
+        </w:rPr>
+      </w:pPr>
+    </w:p>
+    <w:p>
+      <w:pPr>
+        <w:jc w:val="center"/>
+        <w:rPr>
+          <w:b/>
+          <w:sz w:val="32"/>
+          <w:szCs w:val="32"/>
+        </w:rPr>
+      </w:pPr>
+      <w:r>
+        <w:rPr>
+          <w:b/>
+          <w:noProof/>
+        </w:rPr>
+        <w:lastRenderedPageBreak/>
+        <mc:AlternateContent>
+          <mc:Choice Requires="wps">
+            <w:drawing>
+              <wp:anchor distT="0" distB="0" distL="114300" distR="114300" simplePos="0" relativeHeight="251748352" behindDoc="0" locked="0" layoutInCell="1" allowOverlap="1" wp14:anchorId="0E938537" wp14:editId="1F9F921B">
+                <wp:simplePos x="0" y="0"/>
+                <wp:positionH relativeFrom="column">
+                  <wp:posOffset>2131060</wp:posOffset>
+                </wp:positionH>
+                <wp:positionV relativeFrom="paragraph">
+                  <wp:posOffset>-66040</wp:posOffset>
+                </wp:positionV>
+                <wp:extent cx="228602" cy="4195127"/>
+                <wp:effectExtent l="0" t="20955" r="0" b="36195"/>
+                <wp:wrapNone/>
+                <wp:docPr id="24" name="Down Arrow 55"/>
+                <wp:cNvGraphicFramePr/>
+                <a:graphic xmlns:a="http://schemas.openxmlformats.org/drawingml/2006/main">
+                  <a:graphicData uri="http://schemas.microsoft.com/office/word/2010/wordprocessingShape">
+                    <wps:wsp>
+                      <wps:cNvSpPr/>
+                      <wps:spPr>
+                        <a:xfrm rot="5400000">
+                          <a:off x="0" y="0"/>
+                          <a:ext cx="228602" cy="4195127"/>
+                        </a:xfrm>
+                        <a:prstGeom prst="downArrow">
+                          <a:avLst/>
+                        </a:prstGeom>
+                        <a:solidFill>
+                          <a:srgbClr val="FF0000"/>
+                        </a:solidFill>
+                      </wps:spPr>
+                      <wps:style>
+                        <a:lnRef idx="2">
+                          <a:schemeClr val="accent1">
+                            <a:shade val="50000"/>
+                          </a:schemeClr>
+                        </a:lnRef>
+                        <a:fillRef idx="1">
+                          <a:schemeClr val="accent1"/>
+                        </a:fillRef>
+                        <a:effectRef idx="0">
+                          <a:schemeClr val="accent1"/>
+                        </a:effectRef>
+                        <a:fontRef idx="minor">
+                          <a:schemeClr val="lt1"/>
+                        </a:fontRef>
+                      </wps:style>
+                      <wps:bodyPr rot="0" spcFirstLastPara="0" vertOverflow="overflow" horzOverflow="overflow" vert="horz" wrap="square" lIns="91440" tIns="45720" rIns="91440" bIns="45720" numCol="1" spcCol="0" rtlCol="0" fromWordArt="0" anchor="ctr" anchorCtr="0" forceAA="0" compatLnSpc="1">
+                        <a:prstTxWarp prst="textNoShape">
+                          <a:avLst/>
+                        </a:prstTxWarp>
+                        <a:noAutofit/>
+                      </wps:bodyPr>
+                    </wps:wsp>
+                  </a:graphicData>
+                </a:graphic>
+                <wp14:sizeRelH relativeFrom="margin">
+                  <wp14:pctWidth>0</wp14:pctWidth>
+                </wp14:sizeRelH>
+                <wp14:sizeRelV relativeFrom="margin">
+                  <wp14:pctHeight>0</wp14:pctHeight>
+                </wp14:sizeRelV>
+              </wp:anchor>
+            </w:drawing>
+          </mc:Choice>
+          <mc:Fallback>
+            <w:pict>
+              <v:shape w14:anchorId="706E413E" id="Down Arrow 55" o:spid="_x0000_s1026" type="#_x0000_t67" style="position:absolute;margin-left:167.8pt;margin-top:-5.2pt;width:18pt;height:330.3pt;rotation:90;z-index:251748352;visibility:visible;mso-wrap-style:square;mso-width-percent:0;mso-height-percent:0;mso-wrap-distance-left:9pt;mso-wrap-distance-top:0;mso-wrap-distance-right:9pt;mso-wrap-distance-bottom:0;mso-position-horizontal:absolute;mso-position-horizontal-relative:text;mso-position-vertical:absolute;mso-position-vertical-relative:text;mso-width-percent:0;mso-height-percent:0;mso-width-relative:margin;mso-height-relative:margin;v-text-anchor:middle" o:gfxdata="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" adj="21011" fillcolor="red" strokecolor="#243f60 [1604]" strokeweight="2pt"/>
+            </w:pict>
+          </mc:Fallback>
+        </mc:AlternateContent>
+      </w:r>
+    </w:p>
+    <w:p>
+      <w:pPr>
+        <w:jc w:val="center"/>
+        <w:rPr>
+          <w:b/>
+          <w:sz w:val="32"/>
+          <w:szCs w:val="32"/>
+        </w:rPr>
+      </w:pPr>
+      <w:r>
+        <w:rPr>
+          <w:rFonts w:ascii="Arial" w:eastAsia="Times New Roman" w:hAnsi="Arial" w:cs="Arial"/>
+          <w:b/>
+          <w:noProof/>
+          <w:color w:val="000000"/>
+        </w:rPr>
+        <w:drawing>
+          <wp:anchor distT="0" distB="0" distL="114300" distR="114300" simplePos="0" relativeHeight="251749376" behindDoc="0" locked="0" layoutInCell="1" allowOverlap="1" wp14:anchorId="25394085" wp14:editId="206CFB1F">
+            <wp:simplePos x="0" y="0"/>
+            <wp:positionH relativeFrom="column">
+              <wp:posOffset>3055620</wp:posOffset>
+            </wp:positionH>
+            <wp:positionV relativeFrom="paragraph">
+              <wp:posOffset>170180</wp:posOffset>
+            </wp:positionV>
+            <wp:extent cx="2173129" cy="1031734"/>
+            <wp:effectExtent l="0" t="0" r="11430" b="10160"/>
+            <wp:wrapNone/>
+            <wp:docPr id="34" name="Picture 34" descr="https://lh4.googleusercontent.com/mbDsiI6z-dpI69ie9TgfxXJ1KjRL5JEi0lpbJWN_HU3fn3lLppKdN5W0JeEy-ERjglNJS_tosx3qD4ejw0U5N3TsosbKPfxXDVCt-4Q8wRjCwRpILhGr2Y8qK2ZOrfNkiOYaxiE_bBgJgaVRFw"/>
+            <wp:cNvGraphicFramePr>
+              <a:graphicFrameLocks xmlns:a="http://schemas.openxmlformats.org/drawingml/2006/main" noChangeAspect="1"/>
+            </wp:cNvGraphicFramePr>
+            <a:graphic xmlns:a="http://schemas.openxmlformats.org/drawingml/2006/main">
+              <a:graphicData uri="http://schemas.openxmlformats.org/drawingml/2006/picture">
+                <pic:pic xmlns:pic="http://schemas.openxmlformats.org/drawingml/2006/picture">
+                  <pic:nvPicPr>
+                    <pic:cNvPr id="0" name="Picture 62" descr="https://lh4.googleusercontent.com/mbDsiI6z-dpI69ie9TgfxXJ1KjRL5JEi0lpbJWN_HU3fn3lLppKdN5W0JeEy-ERjglNJS_tosx3qD4ejw0U5N3TsosbKPfxXDVCt-4Q8wRjCwRpILhGr2Y8qK2ZOrfNkiOYaxiE_bBgJgaVRFw"/>
+                    <pic:cNvPicPr>
+                      <a:picLocks noChangeAspect="1" noChangeArrowheads="1"/>
+                    </pic:cNvPicPr>
+                  </pic:nvPicPr>
+                  <pic:blipFill>
+                    <a:blip r:embed="rId44" cstate="print">
+                      <a:extLst>
+                        <a:ext uri="{28A0092B-C50C-407E-A947-70E740481C1C}">
+                          <a14:useLocalDpi xmlns:a14="http://schemas.microsoft.com/office/drawing/2010/main" val="0"/>
+                        </a:ext>
+                      </a:extLst>
+                    </a:blip>
+                    <a:srcRect/>
+                    <a:stretch>
+                      <a:fillRect/>
+                    </a:stretch>
+                  </pic:blipFill>
+                  <pic:spPr bwMode="auto">
+                    <a:xfrm>
+                      <a:off x="0" y="0"/>
+                      <a:ext cx="2173129" cy="1031734"/>
+                    </a:xfrm>
+                    <a:prstGeom prst="rect">
+                      <a:avLst/>
+                    </a:prstGeom>
+                    <a:noFill/>
+                    <a:ln>
+                      <a:noFill/>
+                    </a:ln>
+                  </pic:spPr>
+                </pic:pic>
+              </a:graphicData>
+            </a:graphic>
+            <wp14:sizeRelH relativeFrom="page">
+              <wp14:pctWidth>0</wp14:pctWidth>
+            </wp14:sizeRelH>
+            <wp14:sizeRelV relativeFrom="page">
+              <wp14:pctHeight>0</wp14:pctHeight>
+            </wp14:sizeRelV>
+          </wp:anchor>
+        </w:drawing>
+      </w:r>
+    </w:p>
+    <w:p>
+      <w:pPr>
+        <w:jc w:val="center"/>
+        <w:rPr>
+          <w:noProof/>
+        </w:rPr>
+      </w:pPr>
+    </w:p>
+    <w:p>
+      <w:pPr>
+        <w:jc w:val="center"/>
+        <w:rPr>
+          <w:noProof/>
+        </w:rPr>
+      </w:pPr>
+    </w:p>
+    <w:p>
+      <w:pPr>
+        <w:jc w:val="center"/>
+        <w:rPr>
+          <w:noProof/>
+        </w:rPr>
+      </w:pPr>
+    </w:p>
+    <w:p>
+      <w:pPr>
+        <w:jc w:val="center"/>
+        <w:rPr>
+          <w:noProof/>
+        </w:rPr>
+      </w:pPr>
+      <w:r>
+        <w:rPr>
+          <w:b/>
+          <w:noProof/>
+        </w:rPr>
+        <w:drawing>
+          <wp:anchor distT="0" distB="0" distL="114300" distR="114300" simplePos="0" relativeHeight="251746304" behindDoc="0" locked="0" layoutInCell="1" allowOverlap="1" wp14:anchorId="0FEA8EB6" wp14:editId="3471834E">
+            <wp:simplePos x="0" y="0"/>
+            <wp:positionH relativeFrom="column">
+              <wp:posOffset>0</wp:posOffset>
+            </wp:positionH>
+            <wp:positionV relativeFrom="paragraph">
+              <wp:posOffset>0</wp:posOffset>
+            </wp:positionV>
+            <wp:extent cx="2064617" cy="1109821"/>
+            <wp:effectExtent l="0" t="0" r="0" b="8255"/>
+            <wp:wrapNone/>
+            <wp:docPr id="35" name="Picture 35"/>
+            <wp:cNvGraphicFramePr>
+              <a:graphicFrameLocks xmlns:a="http://schemas.openxmlformats.org/drawingml/2006/main" noChangeAspect="1"/>
+            </wp:cNvGraphicFramePr>
+            <a:graphic xmlns:a="http://schemas.openxmlformats.org/drawingml/2006/main">
+              <a:graphicData uri="http://schemas.openxmlformats.org/drawingml/2006/picture">
+                <pic:pic xmlns:pic="http://schemas.openxmlformats.org/drawingml/2006/picture">
+                  <pic:nvPicPr>
+                    <pic:cNvPr id="1" name="Screen Shot 2016-11-14 at 12.04.38 PM.png"/>
+                    <pic:cNvPicPr/>
+                  </pic:nvPicPr>
+                  <pic:blipFill>
+                    <a:blip r:embed="rId42" cstate="print">
+                      <a:extLst>
+                        <a:ext uri="{28A0092B-C50C-407E-A947-70E740481C1C}">
+                          <a14:useLocalDpi xmlns:a14="http://schemas.microsoft.com/office/drawing/2010/main" val="0"/>
+                        </a:ext>
+                      </a:extLst>
+                    </a:blip>
+                    <a:stretch>
+                      <a:fillRect/>
+                    </a:stretch>
+                  </pic:blipFill>
+                  <pic:spPr>
+                    <a:xfrm>
+                      <a:off x="0" y="0"/>
+                      <a:ext cx="2064617" cy="1109821"/>
+                    </a:xfrm>
+                    <a:prstGeom prst="rect">
+                      <a:avLst/>
+                    </a:prstGeom>
+                  </pic:spPr>
+                </pic:pic>
+              </a:graphicData>
+            </a:graphic>
+            <wp14:sizeRelH relativeFrom="page">
+              <wp14:pctWidth>0</wp14:pctWidth>
+            </wp14:sizeRelH>
+            <wp14:sizeRelV relativeFrom="page">
+              <wp14:pctHeight>0</wp14:pctHeight>
+            </wp14:sizeRelV>
+          </wp:anchor>
+        </w:drawing>
+      </w:r>
+    </w:p>
+    <w:p>
+      <w:pPr>
+        <w:jc w:val="center"/>
+        <w:rPr>
+          <w:noProof/>
+        </w:rPr>
+      </w:pPr>
+    </w:p>
+    <w:p>
+      <w:pPr>
+        <w:jc w:val="center"/>
+        <w:rPr>
+          <w:noProof/>
+        </w:rPr>
+      </w:pPr>
+    </w:p>
+    <w:p>
+      <w:pPr>
+        <w:jc w:val="center"/>
+        <w:rPr>
+          <w:noProof/>
+        </w:rPr>
+      </w:pPr>
+      <w:r>
+        <w:rPr>
+          <w:b/>
+          <w:noProof/>
+        </w:rPr>
+        <mc:AlternateContent>
+          <mc:Choice Requires="wps">
+            <w:drawing>
+              <wp:anchor distT="0" distB="0" distL="114300" distR="114300" simplePos="0" relativeHeight="251747328" behindDoc="0" locked="0" layoutInCell="1" allowOverlap="1" wp14:anchorId="01C7211B" wp14:editId="4F4DAD26">
+                <wp:simplePos x="0" y="0"/>
+                <wp:positionH relativeFrom="column">
+                  <wp:posOffset>5303520</wp:posOffset>
+                </wp:positionH>
+                <wp:positionV relativeFrom="paragraph">
+                  <wp:posOffset>139700</wp:posOffset>
+                </wp:positionV>
+                <wp:extent cx="220980" cy="1296035"/>
+                <wp:effectExtent l="19050" t="19050" r="26670" b="18415"/>
+                <wp:wrapNone/>
+                <wp:docPr id="28" name="Down Arrow 55"/>
+                <wp:cNvGraphicFramePr/>
+                <a:graphic xmlns:a="http://schemas.openxmlformats.org/drawingml/2006/main">
+                  <a:graphicData uri="http://schemas.microsoft.com/office/word/2010/wordprocessingShape">
+                    <wps:wsp>
+                      <wps:cNvSpPr/>
+                      <wps:spPr>
+                        <a:xfrm rot="10800000">
+                          <a:off x="0" y="0"/>
+                          <a:ext cx="220980" cy="1296035"/>
+                        </a:xfrm>
+                        <a:prstGeom prst="downArrow">
+                          <a:avLst/>
+                        </a:prstGeom>
+                        <a:solidFill>
+                          <a:srgbClr val="FF0000"/>
+                        </a:solidFill>
+                      </wps:spPr>
+                      <wps:style>
+                        <a:lnRef idx="2">
+                          <a:schemeClr val="accent1">
+                            <a:shade val="50000"/>
+                          </a:schemeClr>
+                        </a:lnRef>
+                        <a:fillRef idx="1">
+                          <a:schemeClr val="accent1"/>
+                        </a:fillRef>
+                        <a:effectRef idx="0">
+                          <a:schemeClr val="accent1"/>
+                        </a:effectRef>
+                        <a:fontRef idx="minor">
+                          <a:schemeClr val="lt1"/>
+                        </a:fontRef>
+                      </wps:style>
+                      <wps:bodyPr rot="0" spcFirstLastPara="0" vertOverflow="overflow" horzOverflow="overflow" vert="horz" wrap="square" lIns="91440" tIns="45720" rIns="91440" bIns="45720" numCol="1" spcCol="0" rtlCol="0" fromWordArt="0" anchor="ctr" anchorCtr="0" forceAA="0" compatLnSpc="1">
+                        <a:prstTxWarp prst="textNoShape">
+                          <a:avLst/>
+                        </a:prstTxWarp>
+                        <a:noAutofit/>
+                      </wps:bodyPr>
+                    </wps:wsp>
+                  </a:graphicData>
+                </a:graphic>
+                <wp14:sizeRelH relativeFrom="margin">
+                  <wp14:pctWidth>0</wp14:pctWidth>
+                </wp14:sizeRelH>
+                <wp14:sizeRelV relativeFrom="margin">
+                  <wp14:pctHeight>0</wp14:pctHeight>
+                </wp14:sizeRelV>
+              </wp:anchor>
+            </w:drawing>
+          </mc:Choice>
+          <mc:Fallback>
+            <w:pict>
+              <v:shape w14:anchorId="55A5E0CD" id="Down Arrow 55" o:spid="_x0000_s1026" type="#_x0000_t67" style="position:absolute;margin-left:417.6pt;margin-top:11pt;width:17.4pt;height:102.05pt;rotation:180;z-index:251747328;visibility:visible;mso-wrap-style:square;mso-width-percent:0;mso-height-percent:0;mso-wrap-distance-left:9pt;mso-wrap-distance-top:0;mso-wrap-distance-right:9pt;mso-wrap-distance-bottom:0;mso-position-horizontal:absolute;mso-position-horizontal-relative:text;mso-position-vertical:absolute;mso-position-vertical-relative:text;mso-width-percent:0;mso-height-percent:0;mso-width-relative:margin;mso-height-relative:margin;v-text-anchor:middle" o:gfxdata="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" adj="19759" fillcolor="red" strokecolor="#243f60 [1604]" strokeweight="2pt"/>
+            </w:pict>
+          </mc:Fallback>
+        </mc:AlternateContent>
+      </w:r>
+    </w:p>
+    <w:p>
+      <w:pPr>
+        <w:jc w:val="center"/>
+        <w:rPr>
+          <w:noProof/>
+        </w:rPr>
+      </w:pPr>
+    </w:p>
+    <w:p>
+      <w:pPr>
+        <w:jc w:val="center"/>
+        <w:rPr>
+          <w:noProof/>
+        </w:rPr>
+      </w:pPr>
+      <w:r>
+        <w:rPr>
+          <w:b/>
+          <w:noProof/>
+        </w:rPr>
+        <mc:AlternateContent>
+          <mc:Choice Requires="wps">
+            <w:drawing>
+              <wp:anchor distT="0" distB="0" distL="114300" distR="114300" simplePos="0" relativeHeight="251750400" behindDoc="0" locked="0" layoutInCell="1" allowOverlap="1" wp14:anchorId="71F86851" wp14:editId="61C6D047">
+                <wp:simplePos x="0" y="0"/>
+                <wp:positionH relativeFrom="column">
+                  <wp:posOffset>3931920</wp:posOffset>
+                </wp:positionH>
+                <wp:positionV relativeFrom="paragraph">
+                  <wp:posOffset>27304</wp:posOffset>
+                </wp:positionV>
+                <wp:extent cx="320040" cy="1118235"/>
+                <wp:effectExtent l="19050" t="19050" r="41910" b="24765"/>
+                <wp:wrapNone/>
+                <wp:docPr id="30" name="Down Arrow 55"/>
+                <wp:cNvGraphicFramePr/>
+                <a:graphic xmlns:a="http://schemas.openxmlformats.org/drawingml/2006/main">
+                  <a:graphicData uri="http://schemas.microsoft.com/office/word/2010/wordprocessingShape">
+                    <wps:wsp>
+                      <wps:cNvSpPr/>
+                      <wps:spPr>
+                        <a:xfrm rot="10800000">
+                          <a:off x="0" y="0"/>
+                          <a:ext cx="320040" cy="1118235"/>
+                        </a:xfrm>
+                        <a:prstGeom prst="downArrow">
+                          <a:avLst/>
+                        </a:prstGeom>
+                        <a:solidFill>
+                          <a:srgbClr val="FF0000"/>
+                        </a:solidFill>
+                      </wps:spPr>
+                      <wps:style>
+                        <a:lnRef idx="2">
+                          <a:schemeClr val="accent1">
+                            <a:shade val="50000"/>
+                          </a:schemeClr>
+                        </a:lnRef>
+                        <a:fillRef idx="1">
+                          <a:schemeClr val="accent1"/>
+                        </a:fillRef>
+                        <a:effectRef idx="0">
+                          <a:schemeClr val="accent1"/>
+                        </a:effectRef>
+                        <a:fontRef idx="minor">
+                          <a:schemeClr val="lt1"/>
+                        </a:fontRef>
+                      </wps:style>
+                      <wps:bodyPr rot="0" spcFirstLastPara="0" vertOverflow="overflow" horzOverflow="overflow" vert="horz" wrap="square" lIns="91440" tIns="45720" rIns="91440" bIns="45720" numCol="1" spcCol="0" rtlCol="0" fromWordArt="0" anchor="ctr" anchorCtr="0" forceAA="0" compatLnSpc="1">
+                        <a:prstTxWarp prst="textNoShape">
+                          <a:avLst/>
+                        </a:prstTxWarp>
+                        <a:noAutofit/>
+                      </wps:bodyPr>
+                    </wps:wsp>
+                  </a:graphicData>
+                </a:graphic>
+                <wp14:sizeRelH relativeFrom="margin">
+                  <wp14:pctWidth>0</wp14:pctWidth>
+                </wp14:sizeRelH>
+                <wp14:sizeRelV relativeFrom="margin">
+                  <wp14:pctHeight>0</wp14:pctHeight>
+                </wp14:sizeRelV>
+              </wp:anchor>
+            </w:drawing>
+          </mc:Choice>
+          <mc:Fallback>
+            <w:pict>
+              <v:shape w14:anchorId="1D86E7AC" id="Down Arrow 55" o:spid="_x0000_s1026" type="#_x0000_t67" style="position:absolute;margin-left:309.6pt;margin-top:2.15pt;width:25.2pt;height:88.05pt;rotation:180;z-index:251750400;visibility:visible;mso-wrap-style:square;mso-width-percent:0;mso-height-percent:0;mso-wrap-distance-left:9pt;mso-wrap-distance-top:0;mso-wrap-distance-right:9pt;mso-wrap-distance-bottom:0;mso-position-horizontal:absolute;mso-position-horizontal-relative:text;mso-position-vertical:absolute;mso-position-vertical-relative:text;mso-width-percent:0;mso-height-percent:0;mso-width-relative:margin;mso-height-relative:margin;v-text-anchor:middle" o:gfxdata="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" adj="18509" fillcolor="red" strokecolor="#243f60 [1604]" strokeweight="2pt"/>
+            </w:pict>
+          </mc:Fallback>
+        </mc:AlternateContent>
+      </w:r>
+    </w:p>
+    <w:p>
+      <w:pPr>
+        <w:jc w:val="center"/>
+        <w:rPr>
+          <w:noProof/>
+        </w:rPr>
+      </w:pPr>
+    </w:p>
+    <w:p>
+      <w:pPr>
+        <w:jc w:val="center"/>
+        <w:rPr>
+          <w:noProof/>
+        </w:rPr>
+      </w:pPr>
+    </w:p>
+    <w:p>
+      <w:pPr>
+        <w:jc w:val="center"/>
+        <w:rPr>
+          <w:noProof/>
+        </w:rPr>
+      </w:pPr>
+    </w:p>
+    <w:p>
+      <w:pPr>
+        <w:jc w:val="center"/>
+        <w:rPr>
+          <w:b/>
+          <w:sz w:val="32"/>
+          <w:szCs w:val="32"/>
+        </w:rPr>
+      </w:pPr>
+      <w:r>
+        <w:rPr>
+          <w:b/>
+          <w:noProof/>
+        </w:rPr>
+        <mc:AlternateContent>
+          <mc:Choice Requires="wps">
+            <w:drawing>
+              <wp:anchor distT="0" distB="0" distL="114300" distR="114300" simplePos="0" relativeHeight="251755520" behindDoc="0" locked="0" layoutInCell="1" allowOverlap="1" wp14:anchorId="23312084" wp14:editId="2EB930EF">
+                <wp:simplePos x="0" y="0"/>
+                <wp:positionH relativeFrom="column">
+                  <wp:posOffset>4998720</wp:posOffset>
+                </wp:positionH>
+                <wp:positionV relativeFrom="paragraph">
+                  <wp:posOffset>578485</wp:posOffset>
+                </wp:positionV>
+                <wp:extent cx="320040" cy="4023360"/>
+                <wp:effectExtent l="19050" t="0" r="22860" b="34290"/>
+                <wp:wrapNone/>
+                <wp:docPr id="33" name="Down Arrow 55"/>
+                <wp:cNvGraphicFramePr/>
+                <a:graphic xmlns:a="http://schemas.openxmlformats.org/drawingml/2006/main">
+                  <a:graphicData uri="http://schemas.microsoft.com/office/word/2010/wordprocessingShape">
+                    <wps:wsp>
+                      <wps:cNvSpPr/>
+                      <wps:spPr>
+                        <a:xfrm>
+                          <a:off x="0" y="0"/>
+                          <a:ext cx="320040" cy="4023360"/>
+                        </a:xfrm>
+                        <a:prstGeom prst="downArrow">
+                          <a:avLst/>
+                        </a:prstGeom>
+                        <a:solidFill>
+                          <a:srgbClr val="FF0000"/>
+                        </a:solidFill>
+                      </wps:spPr>
+                      <wps:style>
+                        <a:lnRef idx="2">
+                          <a:schemeClr val="accent1">
+                            <a:shade val="50000"/>
+                          </a:schemeClr>
+                        </a:lnRef>
+                        <a:fillRef idx="1">
+                          <a:schemeClr val="accent1"/>
+                        </a:fillRef>
+                        <a:effectRef idx="0">
+                          <a:schemeClr val="accent1"/>
+                        </a:effectRef>
+                        <a:fontRef idx="minor">
+                          <a:schemeClr val="lt1"/>
+                        </a:fontRef>
+                      </wps:style>
+                      <wps:bodyPr rot="0" spcFirstLastPara="0" vertOverflow="overflow" horzOverflow="overflow" vert="horz" wrap="square" lIns="91440" tIns="45720" rIns="91440" bIns="45720" numCol="1" spcCol="0" rtlCol="0" fromWordArt="0" anchor="ctr" anchorCtr="0" forceAA="0" compatLnSpc="1">
+                        <a:prstTxWarp prst="textNoShape">
+                          <a:avLst/>
+                        </a:prstTxWarp>
+                        <a:noAutofit/>
+                      </wps:bodyPr>
+                    </wps:wsp>
+                  </a:graphicData>
+                </a:graphic>
+                <wp14:sizeRelH relativeFrom="margin">
+                  <wp14:pctWidth>0</wp14:pctWidth>
+                </wp14:sizeRelH>
+                <wp14:sizeRelV relativeFrom="margin">
+                  <wp14:pctHeight>0</wp14:pctHeight>
+                </wp14:sizeRelV>
+              </wp:anchor>
+            </w:drawing>
+          </mc:Choice>
+          <mc:Fallback>
+            <w:pict>
+              <v:shape w14:anchorId="0F9F0AB0" id="Down Arrow 55" o:spid="_x0000_s1026" type="#_x0000_t67" style="position:absolute;margin-left:393.6pt;margin-top:45.55pt;width:25.2pt;height:316.8pt;z-index:251755520;visibility:visible;mso-wrap-style:square;mso-width-percent:0;mso-height-percent:0;mso-wrap-distance-left:9pt;mso-wrap-distance-top:0;mso-wrap-distance-right:9pt;mso-wrap-distance-bottom:0;mso-position-horizontal:absolute;mso-position-horizontal-relative:text;mso-position-vertical:absolute;mso-position-vertical-relative:text;mso-width-percent:0;mso-height-percent:0;mso-width-relative:margin;mso-height-relative:margin;v-text-anchor:middle" o:gfxdata="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" adj="20741" fillcolor="red" strokecolor="#243f60 [1604]" strokeweight="2pt"/>
+            </w:pict>
+          </mc:Fallback>
+        </mc:AlternateContent>
+      </w:r>
+      <w:r>
+        <w:rPr>
+          <w:b/>
+          <w:noProof/>
+        </w:rPr>
+        <mc:AlternateContent>
+          <mc:Choice Requires="wps">
+            <w:drawing>
+              <wp:anchor distT="0" distB="0" distL="114300" distR="114300" simplePos="0" relativeHeight="251753472" behindDoc="0" locked="0" layoutInCell="1" allowOverlap="1" wp14:anchorId="11971785" wp14:editId="6C6E02DC">
+                <wp:simplePos x="0" y="0"/>
+                <wp:positionH relativeFrom="margin">
+                  <wp:posOffset>3097688</wp:posOffset>
+                </wp:positionH>
+                <wp:positionV relativeFrom="paragraph">
+                  <wp:posOffset>3432017</wp:posOffset>
+                </wp:positionV>
+                <wp:extent cx="320040" cy="2552382"/>
+                <wp:effectExtent l="0" t="11113" r="0" b="30797"/>
+                <wp:wrapNone/>
+                <wp:docPr id="31" name="Down Arrow 55"/>
+                <wp:cNvGraphicFramePr/>
+                <a:graphic xmlns:a="http://schemas.openxmlformats.org/drawingml/2006/main">
+                  <a:graphicData uri="http://schemas.microsoft.com/office/word/2010/wordprocessingShape">
+                    <wps:wsp>
+                      <wps:cNvSpPr/>
+                      <wps:spPr>
+                        <a:xfrm rot="5400000">
+                          <a:off x="0" y="0"/>
+                          <a:ext cx="320040" cy="2552382"/>
+                        </a:xfrm>
+                        <a:prstGeom prst="downArrow">
+                          <a:avLst/>
+                        </a:prstGeom>
+                        <a:solidFill>
+                          <a:srgbClr val="FF0000"/>
+                        </a:solidFill>
+                      </wps:spPr>
+                      <wps:style>
+                        <a:lnRef idx="2">
+                          <a:schemeClr val="accent1">
+                            <a:shade val="50000"/>
+                          </a:schemeClr>
+                        </a:lnRef>
+                        <a:fillRef idx="1">
+                          <a:schemeClr val="accent1"/>
+                        </a:fillRef>
+                        <a:effectRef idx="0">
+                          <a:schemeClr val="accent1"/>
+                        </a:effectRef>
+                        <a:fontRef idx="minor">
+                          <a:schemeClr val="lt1"/>
+                        </a:fontRef>
+                      </wps:style>
+                      <wps:bodyPr rot="0" spcFirstLastPara="0" vertOverflow="overflow" horzOverflow="overflow" vert="horz" wrap="square" lIns="91440" tIns="45720" rIns="91440" bIns="45720" numCol="1" spcCol="0" rtlCol="0" fromWordArt="0" anchor="ctr" anchorCtr="0" forceAA="0" compatLnSpc="1">
+                        <a:prstTxWarp prst="textNoShape">
+                          <a:avLst/>
+                        </a:prstTxWarp>
+                        <a:noAutofit/>
+                      </wps:bodyPr>
+                    </wps:wsp>
+                  </a:graphicData>
+                </a:graphic>
+                <wp14:sizeRelH relativeFrom="margin">
+                  <wp14:pctWidth>0</wp14:pctWidth>
+                </wp14:sizeRelH>
+                <wp14:sizeRelV relativeFrom="margin">
+                  <wp14:pctHeight>0</wp14:pctHeight>
+                </wp14:sizeRelV>
+              </wp:anchor>
+            </w:drawing>
+          </mc:Choice>
+          <mc:Fallback>
+            <w:pict>
+              <v:shape w14:anchorId="61AC2940" id="Down Arrow 55" o:spid="_x0000_s1026" type="#_x0000_t67" style="position:absolute;margin-left:243.9pt;margin-top:270.25pt;width:25.2pt;height:200.95pt;rotation:90;z-index:251753472;visibility:visible;mso-wrap-style:square;mso-width-percent:0;mso-height-percent:0;mso-wrap-distance-left:9pt;mso-wrap-distance-top:0;mso-wrap-distance-right:9pt;mso-wrap-distance-bottom:0;mso-position-horizontal:absolute;mso-position-horizontal-relative:margin;mso-position-vertical:absolute;mso-position-vertical-relative:text;mso-width-percent:0;mso-height-percent:0;mso-width-relative:margin;mso-height-relative:margin;v-text-anchor:middle" o:gfxdata="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" adj="20246" fillcolor="red" strokecolor="#243f60 [1604]" strokeweight="2pt">
+                <w10:wrap anchorx="margin"/>
+              </v:shape>
+            </w:pict>
+          </mc:Fallback>
+        </mc:AlternateContent>
+      </w:r>
+      <w:r>
+        <w:rPr>
+          <w:b/>
+          <w:noProof/>
+        </w:rPr>
+        <mc:AlternateContent>
+          <mc:Choice Requires="wps">
+            <w:drawing>
+              <wp:anchor distT="0" distB="0" distL="114300" distR="114300" simplePos="0" relativeHeight="251752448" behindDoc="0" locked="0" layoutInCell="1" allowOverlap="1" wp14:anchorId="53709EF1" wp14:editId="228E687B">
+                <wp:simplePos x="0" y="0"/>
+                <wp:positionH relativeFrom="column">
+                  <wp:posOffset>4282440</wp:posOffset>
+                </wp:positionH>
+                <wp:positionV relativeFrom="paragraph">
+                  <wp:posOffset>654685</wp:posOffset>
+                </wp:positionV>
+                <wp:extent cx="320040" cy="4023360"/>
+                <wp:effectExtent l="19050" t="0" r="22860" b="34290"/>
+                <wp:wrapNone/>
+                <wp:docPr id="32" name="Down Arrow 55"/>
+                <wp:cNvGraphicFramePr/>
+                <a:graphic xmlns:a="http://schemas.openxmlformats.org/drawingml/2006/main">
+                  <a:graphicData uri="http://schemas.microsoft.com/office/word/2010/wordprocessingShape">
+                    <wps:wsp>
+                      <wps:cNvSpPr/>
+                      <wps:spPr>
+                        <a:xfrm>
+                          <a:off x="0" y="0"/>
+                          <a:ext cx="320040" cy="4023360"/>
+                        </a:xfrm>
+                        <a:prstGeom prst="downArrow">
+                          <a:avLst/>
+                        </a:prstGeom>
+                        <a:solidFill>
+                          <a:srgbClr val="FF0000"/>
+                        </a:solidFill>
+                      </wps:spPr>
+                      <wps:style>
+                        <a:lnRef idx="2">
+                          <a:schemeClr val="accent1">
+                            <a:shade val="50000"/>
+                          </a:schemeClr>
+                        </a:lnRef>
+                        <a:fillRef idx="1">
+                          <a:schemeClr val="accent1"/>
+                        </a:fillRef>
+                        <a:effectRef idx="0">
+                          <a:schemeClr val="accent1"/>
+                        </a:effectRef>
+                        <a:fontRef idx="minor">
+                          <a:schemeClr val="lt1"/>
+                        </a:fontRef>
+                      </wps:style>
+                      <wps:bodyPr rot="0" spcFirstLastPara="0" vertOverflow="overflow" horzOverflow="overflow" vert="horz" wrap="square" lIns="91440" tIns="45720" rIns="91440" bIns="45720" numCol="1" spcCol="0" rtlCol="0" fromWordArt="0" anchor="ctr" anchorCtr="0" forceAA="0" compatLnSpc="1">
+                        <a:prstTxWarp prst="textNoShape">
+                          <a:avLst/>
+                        </a:prstTxWarp>
+                        <a:noAutofit/>
+                      </wps:bodyPr>
+                    </wps:wsp>
+                  </a:graphicData>
+                </a:graphic>
+                <wp14:sizeRelH relativeFrom="margin">
+                  <wp14:pctWidth>0</wp14:pctWidth>
+                </wp14:sizeRelH>
+                <wp14:sizeRelV relativeFrom="margin">
+                  <wp14:pctHeight>0</wp14:pctHeight>
+                </wp14:sizeRelV>
+              </wp:anchor>
+            </w:drawing>
+          </mc:Choice>
+          <mc:Fallback>
+            <w:pict>
+              <v:shape w14:anchorId="078BB269" id="Down Arrow 55" o:spid="_x0000_s1026" type="#_x0000_t67" style="position:absolute;margin-left:337.2pt;margin-top:51.55pt;width:25.2pt;height:316.8pt;z-index:251752448;visibility:visible;mso-wrap-style:square;mso-width-percent:0;mso-height-percent:0;mso-wrap-distance-left:9pt;mso-wrap-distance-top:0;mso-wrap-distance-right:9pt;mso-wrap-distance-bottom:0;mso-position-horizontal:absolute;mso-position-horizontal-relative:text;mso-position-vertical:absolute;mso-position-vertical-relative:text;mso-width-percent:0;mso-height-percent:0;mso-width-relative:margin;mso-height-relative:margin;v-text-anchor:middle" o:gfxdata="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" adj="20741" fillcolor="red" strokecolor="#243f60 [1604]" strokeweight="2pt"/>
+            </w:pict>
+          </mc:Fallback>
+        </mc:AlternateContent>
+      </w:r>
+      <w:r>
+        <w:rPr>
+          <w:noProof/>
+        </w:rPr>
+        <w:drawing>
+          <wp:inline distT="0" distB="0" distL="0" distR="0" wp14:anchorId="4C4B03DC" wp14:editId="74DFEC34">
+            <wp:extent cx="6438900" cy="3786902"/>
+            <wp:effectExtent l="0" t="0" r="0" b="4445"/>
+            <wp:docPr id="48" name="Picture 48"/>
+            <wp:cNvGraphicFramePr>
+              <a:graphicFrameLocks xmlns:a="http://schemas.openxmlformats.org/drawingml/2006/main" noChangeAspect="1"/>
+            </wp:cNvGraphicFramePr>
+            <a:graphic xmlns:a="http://schemas.openxmlformats.org/drawingml/2006/main">
+              <a:graphicData uri="http://schemas.openxmlformats.org/drawingml/2006/picture">
+                <pic:pic xmlns:pic="http://schemas.openxmlformats.org/drawingml/2006/picture">
+                  <pic:nvPicPr>
+                    <pic:cNvPr id="1" name=""/>
+                    <pic:cNvPicPr/>
+                  </pic:nvPicPr>
+                  <pic:blipFill>
+                    <a:blip r:embed="rId50"/>
+                    <a:stretch>
+                      <a:fillRect/>
+                    </a:stretch>
+                  </pic:blipFill>
+                  <pic:spPr>
+                    <a:xfrm>
+                      <a:off x="0" y="0"/>
+                      <a:ext cx="6448759" cy="3792701"/>
+                    </a:xfrm>
+                    <a:prstGeom prst="rect">
+                      <a:avLst/>
+                    </a:prstGeom>
+                  </pic:spPr>
+                </pic:pic>
+              </a:graphicData>
+            </a:graphic>
+          </wp:inline>
+        </w:drawing>
+      </w:r>
+    </w:p>
+    <w:p>
+      <w:pPr>
+        <w:jc w:val="center"/>
+        <w:rPr>
+          <w:b/>
+          <w:sz w:val="32"/>
+          <w:szCs w:val="32"/>
+        </w:rPr>
+      </w:pPr>
+    </w:p>
+    <w:p>
+      <w:pPr>
+        <w:jc w:val="center"/>
+        <w:rPr>
+          <w:b/>
+          <w:sz w:val="32"/>
+          <w:szCs w:val="32"/>
+        </w:rPr>
+      </w:pPr>
+      <w:r>
+        <w:rPr>
+          <w:rFonts w:ascii="Arial" w:eastAsia="Times New Roman" w:hAnsi="Arial" w:cs="Arial"/>
+          <w:b/>
+          <w:noProof/>
+          <w:color w:val="000000"/>
+        </w:rPr>
+        <w:drawing>
+          <wp:anchor distT="0" distB="0" distL="114300" distR="114300" simplePos="0" relativeHeight="251754496" behindDoc="0" locked="0" layoutInCell="1" allowOverlap="1" wp14:anchorId="4D758C90" wp14:editId="319E4BF3">
+            <wp:simplePos x="0" y="0"/>
+            <wp:positionH relativeFrom="page">
+              <wp:align>right</wp:align>
+            </wp:positionH>
+            <wp:positionV relativeFrom="paragraph">
+              <wp:posOffset>144780</wp:posOffset>
+            </wp:positionV>
+            <wp:extent cx="2451735" cy="1390888"/>
+            <wp:effectExtent l="0" t="0" r="5715" b="0"/>
+            <wp:wrapNone/>
+            <wp:docPr id="52" name="Picture 52" descr="https://lh6.googleusercontent.com/iX7EYquR8wKGe-KGS3LkZa0YK2d7VpR1Pj-slq_oDGmX5WiKkS9kxHe9JMb2d9YU9IpKpT-HrqkeUNErt6tosKV_hl9Ug5pNZxKav1w6HN1m5cqtxFOFD86Ldu5GQZPlZJfRaYWNKGUepxe8rg"/>
+            <wp:cNvGraphicFramePr>
+              <a:graphicFrameLocks xmlns:a="http://schemas.openxmlformats.org/drawingml/2006/main" noChangeAspect="1"/>
+            </wp:cNvGraphicFramePr>
+            <a:graphic xmlns:a="http://schemas.openxmlformats.org/drawingml/2006/main">
+              <a:graphicData uri="http://schemas.openxmlformats.org/drawingml/2006/picture">
+                <pic:pic xmlns:pic="http://schemas.openxmlformats.org/drawingml/2006/picture">
+                  <pic:nvPicPr>
+                    <pic:cNvPr id="0" name="Picture 66" descr="https://lh6.googleusercontent.com/iX7EYquR8wKGe-KGS3LkZa0YK2d7VpR1Pj-slq_oDGmX5WiKkS9kxHe9JMb2d9YU9IpKpT-HrqkeUNErt6tosKV_hl9Ug5pNZxKav1w6HN1m5cqtxFOFD86Ldu5GQZPlZJfRaYWNKGUepxe8rg"/>
+                    <pic:cNvPicPr>
+                      <a:picLocks noChangeAspect="1" noChangeArrowheads="1"/>
+                    </pic:cNvPicPr>
+                  </pic:nvPicPr>
+                  <pic:blipFill>
+                    <a:blip r:embed="rId43" cstate="print">
+                      <a:extLst>
+                        <a:ext uri="{28A0092B-C50C-407E-A947-70E740481C1C}">
+                          <a14:useLocalDpi xmlns:a14="http://schemas.microsoft.com/office/drawing/2010/main" val="0"/>
+                        </a:ext>
+                      </a:extLst>
+                    </a:blip>
+                    <a:srcRect/>
+                    <a:stretch>
+                      <a:fillRect/>
+                    </a:stretch>
+                  </pic:blipFill>
+                  <pic:spPr bwMode="auto">
+                    <a:xfrm>
+                      <a:off x="0" y="0"/>
+                      <a:ext cx="2451735" cy="1390888"/>
+                    </a:xfrm>
+                    <a:prstGeom prst="rect">
+                      <a:avLst/>
+                    </a:prstGeom>
+                    <a:noFill/>
+                    <a:ln>
+                      <a:noFill/>
+                    </a:ln>
+                  </pic:spPr>
+                </pic:pic>
+              </a:graphicData>
+            </a:graphic>
+            <wp14:sizeRelH relativeFrom="page">
+              <wp14:pctWidth>0</wp14:pctWidth>
+            </wp14:sizeRelH>
+            <wp14:sizeRelV relativeFrom="page">
+              <wp14:pctHeight>0</wp14:pctHeight>
+            </wp14:sizeRelV>
+          </wp:anchor>
+        </w:drawing>
+      </w:r>
+      <w:r>
+        <w:rPr>
+          <w:rFonts w:ascii="Arial" w:eastAsia="Times New Roman" w:hAnsi="Arial" w:cs="Arial"/>
+          <w:b/>
+          <w:noProof/>
+          <w:color w:val="000000"/>
+        </w:rPr>
+        <w:drawing>
+          <wp:anchor distT="0" distB="0" distL="114300" distR="114300" simplePos="0" relativeHeight="251751424" behindDoc="0" locked="0" layoutInCell="1" allowOverlap="1" wp14:anchorId="20D488BD" wp14:editId="148E7DE0">
+            <wp:simplePos x="0" y="0"/>
+            <wp:positionH relativeFrom="column">
+              <wp:posOffset>-114300</wp:posOffset>
+            </wp:positionH>
+            <wp:positionV relativeFrom="paragraph">
+              <wp:posOffset>233045</wp:posOffset>
+            </wp:positionV>
+            <wp:extent cx="2086864" cy="802640"/>
+            <wp:effectExtent l="0" t="0" r="0" b="10160"/>
+            <wp:wrapNone/>
+            <wp:docPr id="61" name="Picture 61" descr="https://lh5.googleusercontent.com/toIlGeGc_hj3QT_4IRgB3ZpokH0Rm6_ECEy8dlsMSyzrD2XGptLfY5HYM94Plzq_HdVUcoZudA-ff6klOtdODnNLPnAkPSDuyGldh7Ig5jdrkTnG5X1bwVl2D0gRBvFd9_zSV56UIvV91bsfOQ"/>
+            <wp:cNvGraphicFramePr>
+              <a:graphicFrameLocks xmlns:a="http://schemas.openxmlformats.org/drawingml/2006/main" noChangeAspect="1"/>
+            </wp:cNvGraphicFramePr>
+            <a:graphic xmlns:a="http://schemas.openxmlformats.org/drawingml/2006/main">
+              <a:graphicData uri="http://schemas.openxmlformats.org/drawingml/2006/picture">
+                <pic:pic xmlns:pic="http://schemas.openxmlformats.org/drawingml/2006/picture">
+                  <pic:nvPicPr>
+                    <pic:cNvPr id="0" name="Picture 58" descr="https://lh5.googleusercontent.com/toIlGeGc_hj3QT_4IRgB3ZpokH0Rm6_ECEy8dlsMSyzrD2XGptLfY5HYM94Plzq_HdVUcoZudA-ff6klOtdODnNLPnAkPSDuyGldh7Ig5jdrkTnG5X1bwVl2D0gRBvFd9_zSV56UIvV91bsfOQ"/>
+                    <pic:cNvPicPr>
+                      <a:picLocks noChangeAspect="1" noChangeArrowheads="1"/>
+                    </pic:cNvPicPr>
+                  </pic:nvPicPr>
+                  <pic:blipFill>
+                    <a:blip r:embed="rId51" cstate="print">
+                      <a:extLst>
+                        <a:ext uri="{28A0092B-C50C-407E-A947-70E740481C1C}">
+                          <a14:useLocalDpi xmlns:a14="http://schemas.microsoft.com/office/drawing/2010/main" val="0"/>
+                        </a:ext>
+                      </a:extLst>
+                    </a:blip>
+                    <a:srcRect/>
+                    <a:stretch>
+                      <a:fillRect/>
+                    </a:stretch>
+                  </pic:blipFill>
+                  <pic:spPr bwMode="auto">
+                    <a:xfrm>
+                      <a:off x="0" y="0"/>
+                      <a:ext cx="2086864" cy="802640"/>
+                    </a:xfrm>
+                    <a:prstGeom prst="rect">
+                      <a:avLst/>
+                    </a:prstGeom>
+                    <a:noFill/>
+                    <a:ln>
+                      <a:noFill/>
+                    </a:ln>
+                  </pic:spPr>
+                </pic:pic>
+              </a:graphicData>
+            </a:graphic>
+            <wp14:sizeRelH relativeFrom="page">
+              <wp14:pctWidth>0</wp14:pctWidth>
+            </wp14:sizeRelH>
+            <wp14:sizeRelV relativeFrom="page">
+              <wp14:pctHeight>0</wp14:pctHeight>
+            </wp14:sizeRelV>
+          </wp:anchor>
+        </w:drawing>
+      </w:r>
+    </w:p>
+    <w:p>
+      <w:pPr>
+        <w:jc w:val="center"/>
+        <w:rPr>
+          <w:b/>
+          <w:sz w:val="32"/>
+          <w:szCs w:val="32"/>
+        </w:rPr>
+      </w:pPr>
+    </w:p>
+    <w:p>
+      <w:pPr>
+        <w:jc w:val="center"/>
+        <w:rPr>
+          <w:b/>
+          <w:sz w:val="32"/>
+          <w:szCs w:val="32"/>
+        </w:rPr>
+      </w:pPr>
+    </w:p>
+    <w:p>
+      <w:pPr>
+        <w:jc w:val="center"/>
+        <w:rPr>
+          <w:b/>
+          <w:sz w:val="32"/>
+          <w:szCs w:val="32"/>
+        </w:rPr>
+      </w:pPr>
+    </w:p>
+    <w:p>
+      <w:r>
+        <w:t>Both update and delete buttons</w:t>
+      </w:r>
+      <w:r>
+        <w:t xml:space="preserve"> connect to the database to update </w:t>
+      </w:r>
+    </w:p>
+    <w:p>
+      <w:r>
+        <w:t>And delete files</w:t>
+      </w:r>
     </w:p>
     <w:p>
       <w:pPr>
@@ -11490,6 +12480,7 @@
           <w:szCs w:val="32"/>
         </w:rPr>
       </w:pPr>
+      <w:bookmarkStart w:id="11" w:name="_GoBack"/>
       <w:r>
         <w:rPr>
           <w:rFonts w:ascii="Arial" w:eastAsia="Times New Roman" w:hAnsi="Arial" w:cs="Arial"/>
@@ -11560,6 +12551,7 @@
           </wp:anchor>
         </w:drawing>
       </w:r>
+      <w:bookmarkEnd w:id="11"/>
       <w:r>
         <w:rPr>
           <w:noProof/>
@@ -11753,6 +12745,7 @@
           <w:noProof/>
           <w:color w:val="000000"/>
         </w:rPr>
+        <w:lastRenderedPageBreak/>
         <w:drawing>
           <wp:anchor distT="0" distB="0" distL="114300" distR="114300" simplePos="0" relativeHeight="251702272" behindDoc="0" locked="0" layoutInCell="1" allowOverlap="1" wp14:anchorId="0D6AED39" wp14:editId="5A1B67E4">
             <wp:simplePos x="0" y="0"/>
@@ -12065,7 +13058,7 @@
                     </pic:cNvPicPr>
                   </pic:nvPicPr>
                   <pic:blipFill>
-                    <a:blip r:embed="rId50" cstate="print">
+                    <a:blip r:embed="rId51" cstate="print">
                       <a:extLst>
                         <a:ext uri="{28A0092B-C50C-407E-A947-70E740481C1C}">
                           <a14:useLocalDpi xmlns:a14="http://schemas.microsoft.com/office/drawing/2010/main" val="0"/>
@@ -12453,7 +13446,7 @@
                     </pic:cNvPicPr>
                   </pic:nvPicPr>
                   <pic:blipFill rotWithShape="1">
-                    <a:blip r:embed="rId51">
+                    <a:blip r:embed="rId52">
                       <a:extLst>
                         <a:ext uri="{28A0092B-C50C-407E-A947-70E740481C1C}">
                           <a14:useLocalDpi xmlns:a14="http://schemas.microsoft.com/office/drawing/2010/main" val="0"/>
@@ -13287,7 +14280,7 @@
                     </pic:cNvPicPr>
                   </pic:nvPicPr>
                   <pic:blipFill>
-                    <a:blip r:embed="rId52" cstate="print">
+                    <a:blip r:embed="rId53" cstate="print">
                       <a:extLst>
                         <a:ext uri="{28A0092B-C50C-407E-A947-70E740481C1C}">
                           <a14:useLocalDpi xmlns:a14="http://schemas.microsoft.com/office/drawing/2010/main" val="0"/>
@@ -13961,7 +14954,7 @@
                     </pic:cNvPicPr>
                   </pic:nvPicPr>
                   <pic:blipFill>
-                    <a:blip r:embed="rId53">
+                    <a:blip r:embed="rId54">
                       <a:extLst>
                         <a:ext uri="{28A0092B-C50C-407E-A947-70E740481C1C}">
                           <a14:useLocalDpi xmlns:a14="http://schemas.microsoft.com/office/drawing/2010/main" val="0"/>
@@ -14495,7 +15488,7 @@
                     </pic:cNvPicPr>
                   </pic:nvPicPr>
                   <pic:blipFill>
-                    <a:blip r:embed="rId50" cstate="print">
+                    <a:blip r:embed="rId51" cstate="print">
                       <a:extLst>
                         <a:ext uri="{28A0092B-C50C-407E-A947-70E740481C1C}">
                           <a14:useLocalDpi xmlns:a14="http://schemas.microsoft.com/office/drawing/2010/main" val="0"/>
@@ -15054,7 +16047,7 @@
                     </pic:cNvPicPr>
                   </pic:nvPicPr>
                   <pic:blipFill>
-                    <a:blip r:embed="rId54">
+                    <a:blip r:embed="rId55">
                       <a:extLst>
                         <a:ext uri="{28A0092B-C50C-407E-A947-70E740481C1C}">
                           <a14:useLocalDpi xmlns:a14="http://schemas.microsoft.com/office/drawing/2010/main" val="0"/>
@@ -15565,6 +16558,7 @@
           <w:noProof/>
           <w:color w:val="000000"/>
         </w:rPr>
+        <w:lastRenderedPageBreak/>
         <w:drawing>
           <wp:anchor distT="0" distB="0" distL="114300" distR="114300" simplePos="0" relativeHeight="251738112" behindDoc="0" locked="0" layoutInCell="1" allowOverlap="1" wp14:anchorId="62326CC7" wp14:editId="4383F6AB">
             <wp:simplePos x="0" y="0"/>
@@ -15877,7 +16871,7 @@
                     </pic:cNvPicPr>
                   </pic:nvPicPr>
                   <pic:blipFill>
-                    <a:blip r:embed="rId50" cstate="print">
+                    <a:blip r:embed="rId51" cstate="print">
                       <a:extLst>
                         <a:ext uri="{28A0092B-C50C-407E-A947-70E740481C1C}">
                           <a14:useLocalDpi xmlns:a14="http://schemas.microsoft.com/office/drawing/2010/main" val="0"/>
@@ -16262,7 +17256,7 @@
                     <pic:cNvPicPr/>
                   </pic:nvPicPr>
                   <pic:blipFill>
-                    <a:blip r:embed="rId55">
+                    <a:blip r:embed="rId56">
                       <a:extLst>
                         <a:ext uri="{28A0092B-C50C-407E-A947-70E740481C1C}">
                           <a14:useLocalDpi xmlns:a14="http://schemas.microsoft.com/office/drawing/2010/main" val="0"/>
@@ -16323,10 +17317,8 @@
     <w:p>
       <w:pPr>
         <w:pStyle w:val="Heading1"/>
-      </w:pPr>
-      <w:r>
-        <w:t>Data Visualizations??</w:t>
-      </w:r>
+        <w:jc w:val="left"/>
+      </w:pPr>
     </w:p>
     <w:p>
       <w:pPr>
@@ -16675,6 +17667,201 @@
         </w:rPr>
         <w:t>Verification/Validation revised</w:t>
       </w:r>
+    </w:p>
+    <w:p>
+      <w:pPr>
+        <w:widowControl/>
+        <w:spacing w:before="60" w:after="100" w:afterAutospacing="1"/>
+        <w:rPr>
+          <w:rFonts w:ascii="Helvetica" w:eastAsia="Times New Roman" w:hAnsi="Helvetica"/>
+          <w:color w:val="333333"/>
+        </w:rPr>
+      </w:pPr>
+    </w:p>
+    <w:p>
+      <w:pPr>
+        <w:widowControl/>
+        <w:spacing w:after="160" w:line="480" w:lineRule="auto"/>
+        <w:rPr>
+          <w:rFonts w:ascii="Times New Roman" w:eastAsia="Times New Roman" w:hAnsi="Times New Roman" w:cs="Times New Roman"/>
+          <w:sz w:val="24"/>
+          <w:szCs w:val="24"/>
+        </w:rPr>
+      </w:pPr>
+      <w:r>
+        <w:rPr>
+          <w:rFonts w:eastAsia="Times New Roman"/>
+          <w:b/>
+          <w:bCs/>
+          <w:color w:val="000000"/>
+        </w:rPr>
+        <w:t>Version 5 (Sprint 3)</w:t>
+      </w:r>
+    </w:p>
+    <w:p>
+      <w:pPr>
+        <w:widowControl/>
+        <w:numPr>
+          <w:ilvl w:val="0"/>
+          <w:numId w:val="16"/>
+        </w:numPr>
+        <w:spacing w:line="480" w:lineRule="auto"/>
+        <w:textAlignment w:val="baseline"/>
+        <w:rPr>
+          <w:rFonts w:eastAsia="Times New Roman"/>
+          <w:color w:val="000000"/>
+        </w:rPr>
+      </w:pPr>
+      <w:r>
+        <w:rPr>
+          <w:rFonts w:eastAsia="Times New Roman"/>
+          <w:color w:val="000000"/>
+        </w:rPr>
+        <w:t>Deployed all documents to Github</w:t>
+      </w:r>
+    </w:p>
+    <w:p>
+      <w:pPr>
+        <w:widowControl/>
+        <w:numPr>
+          <w:ilvl w:val="0"/>
+          <w:numId w:val="16"/>
+        </w:numPr>
+        <w:spacing w:line="480" w:lineRule="auto"/>
+        <w:textAlignment w:val="baseline"/>
+        <w:rPr>
+          <w:rFonts w:eastAsia="Times New Roman"/>
+          <w:color w:val="000000"/>
+        </w:rPr>
+      </w:pPr>
+      <w:r>
+        <w:rPr>
+          <w:rFonts w:eastAsia="Times New Roman"/>
+          <w:color w:val="000000"/>
+        </w:rPr>
+        <w:t>Fixed broken links in readme, and reorganized files so they are easier to find</w:t>
+      </w:r>
+    </w:p>
+    <w:p>
+      <w:pPr>
+        <w:widowControl/>
+        <w:numPr>
+          <w:ilvl w:val="0"/>
+          <w:numId w:val="16"/>
+        </w:numPr>
+        <w:spacing w:line="480" w:lineRule="auto"/>
+        <w:textAlignment w:val="baseline"/>
+        <w:rPr>
+          <w:rFonts w:eastAsia="Times New Roman"/>
+          <w:color w:val="000000"/>
+        </w:rPr>
+      </w:pPr>
+      <w:r>
+        <w:rPr>
+          <w:rFonts w:eastAsia="Times New Roman"/>
+          <w:color w:val="000000"/>
+        </w:rPr>
+        <w:lastRenderedPageBreak/>
+        <w:t>Temporal logic was created, and added to the GitHub</w:t>
+      </w:r>
+    </w:p>
+    <w:p>
+      <w:pPr>
+        <w:widowControl/>
+        <w:numPr>
+          <w:ilvl w:val="0"/>
+          <w:numId w:val="16"/>
+        </w:numPr>
+        <w:spacing w:line="480" w:lineRule="auto"/>
+        <w:textAlignment w:val="baseline"/>
+        <w:rPr>
+          <w:rFonts w:eastAsia="Times New Roman"/>
+          <w:color w:val="000000"/>
+        </w:rPr>
+      </w:pPr>
+      <w:r>
+        <w:rPr>
+          <w:rFonts w:eastAsia="Times New Roman"/>
+          <w:color w:val="000000"/>
+        </w:rPr>
+        <w:t xml:space="preserve">Switched from MongoDB to a Firebase database, because it is easier to maintain state across the site </w:t>
+      </w:r>
+    </w:p>
+    <w:p>
+      <w:pPr>
+        <w:widowControl/>
+        <w:numPr>
+          <w:ilvl w:val="0"/>
+          <w:numId w:val="16"/>
+        </w:numPr>
+        <w:spacing w:line="480" w:lineRule="auto"/>
+        <w:textAlignment w:val="baseline"/>
+        <w:rPr>
+          <w:rFonts w:eastAsia="Times New Roman"/>
+          <w:color w:val="000000"/>
+        </w:rPr>
+      </w:pPr>
+      <w:r>
+        <w:rPr>
+          <w:rFonts w:eastAsia="Times New Roman"/>
+          <w:color w:val="000000"/>
+        </w:rPr>
+        <w:t>Updated test cases to reflect changes that needed to be made based on feedback from sprint 2</w:t>
+      </w:r>
+    </w:p>
+    <w:p>
+      <w:pPr>
+        <w:widowControl/>
+        <w:numPr>
+          <w:ilvl w:val="0"/>
+          <w:numId w:val="16"/>
+        </w:numPr>
+        <w:spacing w:after="160" w:line="480" w:lineRule="auto"/>
+        <w:textAlignment w:val="baseline"/>
+        <w:rPr>
+          <w:rFonts w:eastAsia="Times New Roman"/>
+          <w:color w:val="000000"/>
+        </w:rPr>
+      </w:pPr>
+      <w:r>
+        <w:rPr>
+          <w:rFonts w:eastAsia="Times New Roman"/>
+          <w:color w:val="000000"/>
+        </w:rPr>
+        <w:t>User documentation was started</w:t>
+      </w:r>
+    </w:p>
+    <w:p>
+      <w:pPr>
+        <w:widowControl/>
+        <w:numPr>
+          <w:ilvl w:val="0"/>
+          <w:numId w:val="16"/>
+        </w:numPr>
+        <w:spacing w:before="100" w:beforeAutospacing="1" w:after="100" w:afterAutospacing="1"/>
+        <w:textAlignment w:val="baseline"/>
+        <w:rPr>
+          <w:rFonts w:eastAsia="Times New Roman"/>
+          <w:color w:val="000000"/>
+        </w:rPr>
+      </w:pPr>
+      <w:r>
+        <w:rPr>
+          <w:rFonts w:eastAsia="Times New Roman"/>
+          <w:color w:val="000000"/>
+        </w:rPr>
+        <w:t>Started working on JavaScript files to be able to download, update, delete, search, and upload files to the database</w:t>
+      </w:r>
+    </w:p>
+    <w:p>
+      <w:pPr>
+        <w:widowControl/>
+        <w:spacing w:before="60" w:after="100" w:afterAutospacing="1"/>
+        <w:rPr>
+          <w:rFonts w:ascii="Helvetica" w:eastAsia="Times New Roman" w:hAnsi="Helvetica"/>
+          <w:color w:val="333333"/>
+        </w:rPr>
+      </w:pPr>
     </w:p>
     <w:p>
       <w:pPr>
@@ -16800,7 +17987,7 @@
                             <w:rPr>
                               <w:noProof/>
                             </w:rPr>
-                            <w:t>1</w:t>
+                            <w:t>37</w:t>
                           </w:r>
                           <w:r>
                             <w:fldChar w:fldCharType="end"/>
@@ -16851,7 +18038,7 @@
                       <w:rPr>
                         <w:noProof/>
                       </w:rPr>
-                      <w:t>1</w:t>
+                      <w:t>37</w:t>
                     </w:r>
                     <w:r>
                       <w:fldChar w:fldCharType="end"/>
@@ -17769,9 +18956,9 @@
     </w:lvl>
   </w:abstractNum>
   <w:abstractNum w:abstractNumId="7" w15:restartNumberingAfterBreak="0">
-    <w:nsid w:val="543427C2"/>
+    <w:nsid w:val="44761C69"/>
     <w:multiLevelType w:val="multilevel"/>
-    <w:tmpl w:val="F03838FE"/>
+    <w:tmpl w:val="3468EFCC"/>
     <w:lvl w:ilvl="0">
       <w:start w:val="1"/>
       <w:numFmt w:val="bullet"/>
@@ -17918,6 +19105,155 @@
     </w:lvl>
   </w:abstractNum>
   <w:abstractNum w:abstractNumId="8" w15:restartNumberingAfterBreak="0">
+    <w:nsid w:val="543427C2"/>
+    <w:multiLevelType w:val="multilevel"/>
+    <w:tmpl w:val="F03838FE"/>
+    <w:lvl w:ilvl="0">
+      <w:start w:val="1"/>
+      <w:numFmt w:val="bullet"/>
+      <w:lvlText w:val=""/>
+      <w:lvlJc w:val="left"/>
+      <w:pPr>
+        <w:tabs>
+          <w:tab w:val="num" w:pos="720"/>
+        </w:tabs>
+        <w:ind w:left="720" w:hanging="360"/>
+      </w:pPr>
+      <w:rPr>
+        <w:rFonts w:ascii="Symbol" w:hAnsi="Symbol" w:hint="default"/>
+        <w:sz w:val="20"/>
+      </w:rPr>
+    </w:lvl>
+    <w:lvl w:ilvl="1" w:tentative="1">
+      <w:start w:val="1"/>
+      <w:numFmt w:val="bullet"/>
+      <w:lvlText w:val="o"/>
+      <w:lvlJc w:val="left"/>
+      <w:pPr>
+        <w:tabs>
+          <w:tab w:val="num" w:pos="1440"/>
+        </w:tabs>
+        <w:ind w:left="1440" w:hanging="360"/>
+      </w:pPr>
+      <w:rPr>
+        <w:rFonts w:ascii="Courier New" w:hAnsi="Courier New" w:hint="default"/>
+        <w:sz w:val="20"/>
+      </w:rPr>
+    </w:lvl>
+    <w:lvl w:ilvl="2" w:tentative="1">
+      <w:start w:val="1"/>
+      <w:numFmt w:val="bullet"/>
+      <w:lvlText w:val=""/>
+      <w:lvlJc w:val="left"/>
+      <w:pPr>
+        <w:tabs>
+          <w:tab w:val="num" w:pos="2160"/>
+        </w:tabs>
+        <w:ind w:left="2160" w:hanging="360"/>
+      </w:pPr>
+      <w:rPr>
+        <w:rFonts w:ascii="Wingdings" w:hAnsi="Wingdings" w:hint="default"/>
+        <w:sz w:val="20"/>
+      </w:rPr>
+    </w:lvl>
+    <w:lvl w:ilvl="3" w:tentative="1">
+      <w:start w:val="1"/>
+      <w:numFmt w:val="bullet"/>
+      <w:lvlText w:val=""/>
+      <w:lvlJc w:val="left"/>
+      <w:pPr>
+        <w:tabs>
+          <w:tab w:val="num" w:pos="2880"/>
+        </w:tabs>
+        <w:ind w:left="2880" w:hanging="360"/>
+      </w:pPr>
+      <w:rPr>
+        <w:rFonts w:ascii="Wingdings" w:hAnsi="Wingdings" w:hint="default"/>
+        <w:sz w:val="20"/>
+      </w:rPr>
+    </w:lvl>
+    <w:lvl w:ilvl="4" w:tentative="1">
+      <w:start w:val="1"/>
+      <w:numFmt w:val="bullet"/>
+      <w:lvlText w:val=""/>
+      <w:lvlJc w:val="left"/>
+      <w:pPr>
+        <w:tabs>
+          <w:tab w:val="num" w:pos="3600"/>
+        </w:tabs>
+        <w:ind w:left="3600" w:hanging="360"/>
+      </w:pPr>
+      <w:rPr>
+        <w:rFonts w:ascii="Wingdings" w:hAnsi="Wingdings" w:hint="default"/>
+        <w:sz w:val="20"/>
+      </w:rPr>
+    </w:lvl>
+    <w:lvl w:ilvl="5" w:tentative="1">
+      <w:start w:val="1"/>
+      <w:numFmt w:val="bullet"/>
+      <w:lvlText w:val=""/>
+      <w:lvlJc w:val="left"/>
+      <w:pPr>
+        <w:tabs>
+          <w:tab w:val="num" w:pos="4320"/>
+        </w:tabs>
+        <w:ind w:left="4320" w:hanging="360"/>
+      </w:pPr>
+      <w:rPr>
+        <w:rFonts w:ascii="Wingdings" w:hAnsi="Wingdings" w:hint="default"/>
+        <w:sz w:val="20"/>
+      </w:rPr>
+    </w:lvl>
+    <w:lvl w:ilvl="6" w:tentative="1">
+      <w:start w:val="1"/>
+      <w:numFmt w:val="bullet"/>
+      <w:lvlText w:val=""/>
+      <w:lvlJc w:val="left"/>
+      <w:pPr>
+        <w:tabs>
+          <w:tab w:val="num" w:pos="5040"/>
+        </w:tabs>
+        <w:ind w:left="5040" w:hanging="360"/>
+      </w:pPr>
+      <w:rPr>
+        <w:rFonts w:ascii="Wingdings" w:hAnsi="Wingdings" w:hint="default"/>
+        <w:sz w:val="20"/>
+      </w:rPr>
+    </w:lvl>
+    <w:lvl w:ilvl="7" w:tentative="1">
+      <w:start w:val="1"/>
+      <w:numFmt w:val="bullet"/>
+      <w:lvlText w:val=""/>
+      <w:lvlJc w:val="left"/>
+      <w:pPr>
+        <w:tabs>
+          <w:tab w:val="num" w:pos="5760"/>
+        </w:tabs>
+        <w:ind w:left="5760" w:hanging="360"/>
+      </w:pPr>
+      <w:rPr>
+        <w:rFonts w:ascii="Wingdings" w:hAnsi="Wingdings" w:hint="default"/>
+        <w:sz w:val="20"/>
+      </w:rPr>
+    </w:lvl>
+    <w:lvl w:ilvl="8" w:tentative="1">
+      <w:start w:val="1"/>
+      <w:numFmt w:val="bullet"/>
+      <w:lvlText w:val=""/>
+      <w:lvlJc w:val="left"/>
+      <w:pPr>
+        <w:tabs>
+          <w:tab w:val="num" w:pos="6480"/>
+        </w:tabs>
+        <w:ind w:left="6480" w:hanging="360"/>
+      </w:pPr>
+      <w:rPr>
+        <w:rFonts w:ascii="Wingdings" w:hAnsi="Wingdings" w:hint="default"/>
+        <w:sz w:val="20"/>
+      </w:rPr>
+    </w:lvl>
+  </w:abstractNum>
+  <w:abstractNum w:abstractNumId="9" w15:restartNumberingAfterBreak="0">
     <w:nsid w:val="5E227630"/>
     <w:multiLevelType w:val="hybridMultilevel"/>
     <w:tmpl w:val="CB6C77DE"/>
@@ -18033,7 +19369,7 @@
       </w:rPr>
     </w:lvl>
   </w:abstractNum>
-  <w:abstractNum w:abstractNumId="9" w15:restartNumberingAfterBreak="0">
+  <w:abstractNum w:abstractNumId="10" w15:restartNumberingAfterBreak="0">
     <w:nsid w:val="66632DFF"/>
     <w:multiLevelType w:val="hybridMultilevel"/>
     <w:tmpl w:val="9E84B882"/>
@@ -18146,7 +19482,7 @@
       </w:rPr>
     </w:lvl>
   </w:abstractNum>
-  <w:abstractNum w:abstractNumId="10" w15:restartNumberingAfterBreak="0">
+  <w:abstractNum w:abstractNumId="11" w15:restartNumberingAfterBreak="0">
     <w:nsid w:val="6A2F5F57"/>
     <w:multiLevelType w:val="multilevel"/>
     <w:tmpl w:val="8AC400B0"/>
@@ -18295,7 +19631,7 @@
       </w:rPr>
     </w:lvl>
   </w:abstractNum>
-  <w:abstractNum w:abstractNumId="11" w15:restartNumberingAfterBreak="0">
+  <w:abstractNum w:abstractNumId="12" w15:restartNumberingAfterBreak="0">
     <w:nsid w:val="6D116D90"/>
     <w:multiLevelType w:val="multilevel"/>
     <w:tmpl w:val="F44A6FC4"/>
@@ -18444,7 +19780,7 @@
       </w:rPr>
     </w:lvl>
   </w:abstractNum>
-  <w:abstractNum w:abstractNumId="12" w15:restartNumberingAfterBreak="0">
+  <w:abstractNum w:abstractNumId="13" w15:restartNumberingAfterBreak="0">
     <w:nsid w:val="6FDB7F08"/>
     <w:multiLevelType w:val="multilevel"/>
     <w:tmpl w:val="69AC4BB8"/>
@@ -18593,7 +19929,7 @@
       </w:rPr>
     </w:lvl>
   </w:abstractNum>
-  <w:abstractNum w:abstractNumId="13" w15:restartNumberingAfterBreak="0">
+  <w:abstractNum w:abstractNumId="14" w15:restartNumberingAfterBreak="0">
     <w:nsid w:val="739F722F"/>
     <w:multiLevelType w:val="hybridMultilevel"/>
     <w:tmpl w:val="671ACA96"/>
@@ -18719,7 +20055,7 @@
       </w:rPr>
     </w:lvl>
   </w:abstractNum>
-  <w:abstractNum w:abstractNumId="14" w15:restartNumberingAfterBreak="0">
+  <w:abstractNum w:abstractNumId="15" w15:restartNumberingAfterBreak="0">
     <w:nsid w:val="7FED0D2A"/>
     <w:multiLevelType w:val="multilevel"/>
     <w:tmpl w:val="7A849CE4"/>
@@ -18869,7 +20205,7 @@
     </w:lvl>
   </w:abstractNum>
   <w:num w:numId="1">
-    <w:abstractNumId w:val="8"/>
+    <w:abstractNumId w:val="9"/>
   </w:num>
   <w:num w:numId="2">
     <w:abstractNumId w:val="0"/>
@@ -18878,13 +20214,13 @@
     <w:abstractNumId w:val="6"/>
   </w:num>
   <w:num w:numId="4">
-    <w:abstractNumId w:val="13"/>
+    <w:abstractNumId w:val="14"/>
   </w:num>
   <w:num w:numId="5">
     <w:abstractNumId w:val="1"/>
   </w:num>
   <w:num w:numId="6">
-    <w:abstractNumId w:val="9"/>
+    <w:abstractNumId w:val="10"/>
   </w:num>
   <w:num w:numId="7">
     <w:abstractNumId w:val="3"/>
@@ -18893,25 +20229,28 @@
     <w:abstractNumId w:val="5"/>
   </w:num>
   <w:num w:numId="9">
-    <w:abstractNumId w:val="14"/>
+    <w:abstractNumId w:val="15"/>
   </w:num>
   <w:num w:numId="10">
     <w:abstractNumId w:val="4"/>
   </w:num>
   <w:num w:numId="11">
-    <w:abstractNumId w:val="7"/>
+    <w:abstractNumId w:val="8"/>
   </w:num>
   <w:num w:numId="12">
-    <w:abstractNumId w:val="10"/>
+    <w:abstractNumId w:val="11"/>
   </w:num>
   <w:num w:numId="13">
-    <w:abstractNumId w:val="11"/>
+    <w:abstractNumId w:val="12"/>
   </w:num>
   <w:num w:numId="14">
     <w:abstractNumId w:val="2"/>
   </w:num>
   <w:num w:numId="15">
-    <w:abstractNumId w:val="12"/>
+    <w:abstractNumId w:val="13"/>
+  </w:num>
+  <w:num w:numId="16">
+    <w:abstractNumId w:val="7"/>
   </w:num>
 </w:numbering>
 </file>

</xml_diff>